<commit_message>
Ajuste no template 6.1
</commit_message>
<xml_diff>
--- a/6.1 Cronogramas do Projeto TCC I.docx
+++ b/6.1 Cronogramas do Projeto TCC I.docx
@@ -46,9 +46,9 @@
         </w:rPr>
         <w:drawing>
           <wp:inline distT="0" distB="0" distL="0" distR="0">
-            <wp:extent cx="5760085" cy="3270885"/>
+            <wp:extent cx="5760085" cy="3801110"/>
             <wp:effectExtent l="0" t="0" r="0" b="0"/>
-            <wp:docPr id="3" name="Imagem 3"/>
+            <wp:docPr id="1" name="Imagem 1"/>
             <wp:cNvGraphicFramePr>
               <a:graphicFrameLocks xmlns:a="http://schemas.openxmlformats.org/drawingml/2006/main" noChangeAspect="1"/>
             </wp:cNvGraphicFramePr>
@@ -74,7 +74,7 @@
                   <pic:spPr>
                     <a:xfrm>
                       <a:off x="0" y="0"/>
-                      <a:ext cx="5760085" cy="3270885"/>
+                      <a:ext cx="5760085" cy="3801110"/>
                     </a:xfrm>
                     <a:prstGeom prst="rect">
                       <a:avLst/>
@@ -86,10 +86,11 @@
           </wp:inline>
         </w:drawing>
       </w:r>
+    </w:p>
+    <w:p>
       <w:bookmarkStart w:id="0" w:name="_GoBack"/>
       <w:bookmarkEnd w:id="0"/>
     </w:p>
-    <w:p/>
     <w:sectPr>
       <w:headerReference w:type="default" r:id="rId8"/>
       <w:footerReference w:type="default" r:id="rId9"/>

</xml_diff>